<commit_message>
Fix header problem and updates to formatting
</commit_message>
<xml_diff>
--- a/Project/draft-Kevin-formatting.docx
+++ b/Project/draft-Kevin-formatting.docx
@@ -3103,53 +3103,57 @@
     <w:p>
       <w:pPr>
         <w:pStyle w:val="Heading1"/>
-        <w:rPr>
-          <w:sz w:val="23"/>
-          <w:szCs w:val="23"/>
-        </w:rPr>
-      </w:pPr>
-      <w:r>
-        <w:rPr>
-          <w:sz w:val="23"/>
-          <w:szCs w:val="23"/>
-        </w:rPr>
-        <w:t>Acknowedgement</w:t>
-      </w:r>
-    </w:p>
-    <w:p>
-      <w:pPr>
-        <w:pStyle w:val="BodyText"/>
-        <w:rPr>
-          <w:sz w:val="23"/>
-          <w:szCs w:val="23"/>
-          <w:lang w:val="en-US"/>
-        </w:rPr>
-      </w:pPr>
-      <w:r>
-        <w:rPr>
-          <w:sz w:val="23"/>
-          <w:szCs w:val="23"/>
-          <w:lang w:val="en-US"/>
-        </w:rPr>
-        <w:t>The author would like to acknowledge and sincerely thank those that provided assistance by proofreading and improving the quality and content of this paper</w:t>
-      </w:r>
-      <w:r>
-        <w:rPr>
-          <w:sz w:val="23"/>
-          <w:szCs w:val="23"/>
-        </w:rPr>
-        <w:t>.</w:t>
-      </w:r>
-      <w:r>
-        <w:rPr>
-          <w:sz w:val="23"/>
-          <w:szCs w:val="23"/>
-          <w:lang w:val="en-US"/>
-        </w:rPr>
-        <w:t xml:space="preserve"> The author would also like to thank his professor for the opportunity to learn more about this important and relevant topic.</w:t>
-      </w:r>
+        <w:numPr>
+          <w:ilvl w:val="0"/>
+          <w:numId w:val="0"/>
+        </w:numPr>
+        <w:rPr>
+          <w:sz w:val="23"/>
+          <w:szCs w:val="23"/>
+        </w:rPr>
+      </w:pPr>
       <w:bookmarkStart w:id="0" w:name="_GoBack"/>
       <w:bookmarkEnd w:id="0"/>
+      <w:r>
+        <w:rPr>
+          <w:sz w:val="23"/>
+          <w:szCs w:val="23"/>
+        </w:rPr>
+        <w:t>Acknowedgement</w:t>
+      </w:r>
+    </w:p>
+    <w:p>
+      <w:pPr>
+        <w:pStyle w:val="BodyText"/>
+        <w:rPr>
+          <w:sz w:val="23"/>
+          <w:szCs w:val="23"/>
+          <w:lang w:val="en-US"/>
+        </w:rPr>
+      </w:pPr>
+      <w:r>
+        <w:rPr>
+          <w:sz w:val="23"/>
+          <w:szCs w:val="23"/>
+          <w:lang w:val="en-US"/>
+        </w:rPr>
+        <w:t>The author would like to acknowledge and sincerely thank those that provided assistance by proofreading and improving the quality and content of this paper</w:t>
+      </w:r>
+      <w:r>
+        <w:rPr>
+          <w:sz w:val="23"/>
+          <w:szCs w:val="23"/>
+        </w:rPr>
+        <w:t>.</w:t>
+      </w:r>
+      <w:r>
+        <w:rPr>
+          <w:sz w:val="23"/>
+          <w:szCs w:val="23"/>
+          <w:lang w:val="en-US"/>
+        </w:rPr>
+        <w:t xml:space="preserve"> The author would also like to thank his professor for the opportunity to learn more about this important and relevant topic.</w:t>
+      </w:r>
     </w:p>
     <w:p>
       <w:pPr>
@@ -7450,7 +7454,7 @@
 </file>
 
 <file path=customXml/itemProps1.xml><?xml version="1.0" encoding="utf-8"?>
-<ds:datastoreItem xmlns:ds="http://schemas.openxmlformats.org/officeDocument/2006/customXml" ds:itemID="{DC98224F-128C-4677-A93A-2D834A0A8E0C}">
+<ds:datastoreItem xmlns:ds="http://schemas.openxmlformats.org/officeDocument/2006/customXml" ds:itemID="{8AB1448D-1674-46D1-8E59-D471DB3CF453}">
   <ds:schemaRefs>
     <ds:schemaRef ds:uri="http://schemas.openxmlformats.org/officeDocument/2006/bibliography"/>
   </ds:schemaRefs>

</xml_diff>